<commit_message>
added analysis risk nonrisk sensitivity tradeoff
</commit_message>
<xml_diff>
--- a/Project 2/PartFinal/CS554_EuroTeam_Project2_Mikko.docx
+++ b/Project 2/PartFinal/CS554_EuroTeam_Project2_Mikko.docx
@@ -4853,6 +4853,77 @@
         <w:keepNext/>
       </w:pPr>
       <w:r>
+        <w:t>This section</w:t>
+      </w:r>
+      <w:r>
+        <w:t xml:space="preserve"> contains analysis of some scenarios as well as discussion about identified risks, non-risks, sensitivity points, and tradeoff points.</w:t>
+      </w:r>
+    </w:p>
+    <w:p>
+      <w:pPr>
+        <w:pStyle w:val="NoSpacing"/>
+        <w:keepNext/>
+      </w:pPr>
+    </w:p>
+    <w:p>
+      <w:pPr>
+        <w:pStyle w:val="NoSpacing"/>
+        <w:keepNext/>
+      </w:pPr>
+      <w:fldSimple w:instr=" REF _Ref122285640 \h ">
+        <w:r>
+          <w:t xml:space="preserve">Figure </w:t>
+        </w:r>
+        <w:r>
+          <w:rPr>
+            <w:noProof/>
+          </w:rPr>
+          <w:t>1</w:t>
+        </w:r>
+      </w:fldSimple>
+      <w:r>
+        <w:t xml:space="preserve"> shows the analysis for scenario “maintain operation despite sub-system failure”. The scenario in question is related to availability and happens under normal operating conditions. The stimulus in this case is the sub-system failure and expected response is the availability of the rest of the system.</w:t>
+      </w:r>
+    </w:p>
+    <w:p>
+      <w:pPr>
+        <w:pStyle w:val="NoSpacing"/>
+        <w:keepNext/>
+      </w:pPr>
+    </w:p>
+    <w:p>
+      <w:pPr>
+        <w:pStyle w:val="NoSpacing"/>
+        <w:keepNext/>
+      </w:pPr>
+      <w:r>
+        <w:t>There are three architectural decisions that relate to this scenario. In particular, Pub-Sub architecture, Backup</w:t>
+      </w:r>
+      <w:r>
+        <w:t xml:space="preserve"> sub-systems and the fact the there is no backup data channel. These decisions bear some risks, non-risks, as well al, sensitivity, and tradeoff points, as illustrated in the figure.</w:t>
+      </w:r>
+    </w:p>
+    <w:p>
+      <w:pPr>
+        <w:pStyle w:val="NoSpacing"/>
+        <w:keepNext/>
+      </w:pPr>
+    </w:p>
+    <w:p>
+      <w:pPr>
+        <w:pStyle w:val="NoSpacing"/>
+        <w:keepNext/>
+      </w:pPr>
+      <w:r>
+        <w:t>The reasoning behind this scenario relates to the possibility given by Pub-Sub architecture. In particular by providing the possibility for additional subscribers as detailed by S3. Also, publishers are not directly connected to subscribers. In addition, the backup system can be reasonably fast as well.</w:t>
+      </w:r>
+    </w:p>
+    <w:p>
+      <w:pPr>
+        <w:pStyle w:val="NoSpacing"/>
+        <w:keepNext/>
+      </w:pPr>
+      <w:r>
         <w:drawing>
           <wp:inline distT="0" distB="0" distL="0" distR="0">
             <wp:extent cx="6390640" cy="4329622"/>
@@ -4905,6 +4976,7 @@
         <w:pStyle w:val="Caption"/>
         <w:jc w:val="both"/>
       </w:pPr>
+      <w:bookmarkStart w:id="10" w:name="_Ref122285640"/>
       <w:r>
         <w:t xml:space="preserve">Figure </w:t>
       </w:r>
@@ -4916,33 +4988,89 @@
           <w:t>1</w:t>
         </w:r>
       </w:fldSimple>
-      <w:r>
-        <w:t xml:space="preserve">: Scenario (Maintain </w:t>
-      </w:r>
-      <w:proofErr w:type="spellStart"/>
-      <w:r>
-        <w:t>opeartion</w:t>
-      </w:r>
-      <w:proofErr w:type="spellEnd"/>
-      <w:r>
-        <w:t xml:space="preserve"> despite sub-system failure)</w:t>
-      </w:r>
-    </w:p>
-    <w:p>
-      <w:pPr>
-        <w:pStyle w:val="NoSpacing"/>
-      </w:pPr>
-    </w:p>
-    <w:p>
-      <w:pPr>
-        <w:pStyle w:val="NoSpacing"/>
-      </w:pPr>
+      <w:bookmarkEnd w:id="10"/>
+      <w:r>
+        <w:t>: Scenario (Maintain ope</w:t>
+      </w:r>
+      <w:r>
+        <w:t>r</w:t>
+      </w:r>
+      <w:r>
+        <w:t>a</w:t>
+      </w:r>
+      <w:r>
+        <w:t>tion despite sub-system failure)</w:t>
+      </w:r>
+    </w:p>
+    <w:p>
+      <w:pPr>
+        <w:pStyle w:val="NoSpacing"/>
+      </w:pPr>
+      <w:fldSimple w:instr=" REF _Ref122286398 \h ">
+        <w:r>
+          <w:t xml:space="preserve">Figure </w:t>
+        </w:r>
+        <w:r>
+          <w:rPr>
+            <w:noProof/>
+          </w:rPr>
+          <w:t>2</w:t>
+        </w:r>
+      </w:fldSimple>
+      <w:r>
+        <w:t xml:space="preserve"> illustrates the scenario “The system and its parts have to be able to be tested through inspections, simulations and analyses”</w:t>
+      </w:r>
+      <w:r>
+        <w:t xml:space="preserve"> The attribute in question here is testability and the environment is developmental. The fact is the FDIR cannot be assembled and fully tested before installation to the space station. Therefore it is tested with simulations and analyses and inspections before assembly.</w:t>
+      </w:r>
+    </w:p>
+    <w:p>
+      <w:pPr>
+        <w:pStyle w:val="NoSpacing"/>
+      </w:pPr>
+    </w:p>
+    <w:p>
+      <w:pPr>
+        <w:pStyle w:val="NoSpacing"/>
+      </w:pPr>
+      <w:r>
+        <w:t>The associated architectural decisions are Pub-Sub architecture, distributed system and the fact that there is separate data storage system installed. They all have some risks and sensitivity points to them.</w:t>
+      </w:r>
+    </w:p>
+    <w:p>
+      <w:pPr>
+        <w:pStyle w:val="NoSpacing"/>
+      </w:pPr>
+    </w:p>
+    <w:p>
+      <w:pPr>
+        <w:pStyle w:val="NoSpacing"/>
+      </w:pPr>
+      <w:r>
+        <w:t xml:space="preserve">The reasoning behind this scenario is that Pub-Sub architecture makes it possible to attach and detach publishers and subscribers, which facilitates testability. In addition, distributed system approach also makes testability easier. When data is not scattered throughout the system and is stored in one place it’s also easier to devise testing scenarios and such. </w:t>
+      </w:r>
+    </w:p>
+    <w:p>
+      <w:pPr>
+        <w:pStyle w:val="NoSpacing"/>
+      </w:pPr>
+      <w:fldSimple w:instr=" REF _Ref122287164 \h ">
+        <w:r>
+          <w:t xml:space="preserve">Figure </w:t>
+        </w:r>
+        <w:r>
+          <w:rPr>
+            <w:noProof/>
+          </w:rPr>
+          <w:t>3</w:t>
+        </w:r>
+      </w:fldSimple>
       <w:r>
         <w:rPr>
           <w:noProof/>
         </w:rPr>
         <w:pict>
-          <v:shape id="_x0000_s1043" type="#_x0000_t202" style="position:absolute;left:0;text-align:left;margin-left:0;margin-top:373.7pt;width:502.95pt;height:31.5pt;z-index:251683840;mso-wrap-edited:f" wrapcoords="0 0 21600 0 21600 21600 0 21600 0 0" filled="f" stroked="f">
+          <v:shape id="_x0000_s1043" type="#_x0000_t202" style="position:absolute;left:0;text-align:left;margin-left:0;margin-top:373.7pt;width:502.95pt;height:31.5pt;z-index:251683840;mso-wrap-edited:f;mso-position-horizontal-relative:text;mso-position-vertical-relative:text" wrapcoords="0 0 21600 0 21600 21600 0 21600 0 0" filled="f" stroked="f">
             <v:fill o:detectmouseclick="t"/>
             <v:textbox style="mso-fit-shape-to-text:t" inset="0,0,0,0">
               <w:txbxContent>
@@ -4950,6 +5078,7 @@
                   <w:pPr>
                     <w:pStyle w:val="Caption"/>
                   </w:pPr>
+                  <w:bookmarkStart w:id="11" w:name="_Ref122286398"/>
                   <w:r>
                     <w:t xml:space="preserve">Figure </w:t>
                   </w:r>
@@ -4961,6 +5090,7 @@
                       <w:t>2</w:t>
                     </w:r>
                   </w:fldSimple>
+                  <w:bookmarkEnd w:id="11"/>
                   <w:r>
                     <w:t>: Scenario (The system and its parts have to be able to be tested through inspections, simulations and analyses)</w:t>
                   </w:r>
@@ -5034,17 +5164,81 @@
           </wp:anchor>
         </w:drawing>
       </w:r>
-    </w:p>
-    <w:p>
-      <w:pPr>
-        <w:pStyle w:val="NoSpacing"/>
-      </w:pPr>
+      <w:r>
+        <w:t xml:space="preserve"> illustrates the scenario “The system must use an asynchronous mode of operation”. This scenario concerns availability and happens under normal operating conditions. The basic premise is that the system is processing data, while a new input is received. Under these conditions the system should be able to start processing new inputs simultaneously.</w:t>
+      </w:r>
+    </w:p>
+    <w:p>
+      <w:pPr>
+        <w:pStyle w:val="NoSpacing"/>
+      </w:pPr>
+    </w:p>
+    <w:p>
+      <w:pPr>
+        <w:pStyle w:val="NoSpacing"/>
+      </w:pPr>
+      <w:r>
+        <w:t>Architectural decisions involved are the Pub-Sub architecture and backup sub-systems. The former has risk, non-risk, sensitivity point and tradeoff point included, while the latter is lacking the tradeoff point.</w:t>
+      </w:r>
+    </w:p>
+    <w:p>
+      <w:pPr>
+        <w:pStyle w:val="NoSpacing"/>
+      </w:pPr>
+    </w:p>
+    <w:p>
+      <w:pPr>
+        <w:pStyle w:val="NoSpacing"/>
+      </w:pPr>
+      <w:r>
+        <w:t>Reasoning is that the Pub-Sub architecture helps to achieve availability in this case by providing loose coupling between the entities in the system. In addition backup system can in some cases provide additi</w:t>
+      </w:r>
+      <w:r>
+        <w:t xml:space="preserve">onal processing capability to </w:t>
+      </w:r>
+      <w:proofErr w:type="spellStart"/>
+      <w:r>
+        <w:t>leaviate</w:t>
+      </w:r>
+      <w:proofErr w:type="spellEnd"/>
+      <w:r>
+        <w:t xml:space="preserve"> the processing burden.</w:t>
+      </w:r>
+      <w:r>
+        <w:t xml:space="preserve"> </w:t>
+      </w:r>
+    </w:p>
+    <w:p>
+      <w:pPr>
+        <w:pStyle w:val="NoSpacing"/>
+      </w:pPr>
+      <w:r>
+        <w:fldChar w:fldCharType="begin"/>
+      </w:r>
+      <w:r>
+        <w:instrText xml:space="preserve"> REF _Ref122287837 \h </w:instrText>
+      </w:r>
+      <w:r>
+        <w:fldChar w:fldCharType="separate"/>
+      </w:r>
+      <w:r>
+        <w:t xml:space="preserve">Figure </w:t>
+      </w:r>
       <w:r>
         <w:rPr>
           <w:noProof/>
         </w:rPr>
+        <w:t>4</w:t>
+      </w:r>
+      <w:r>
+        <w:fldChar w:fldCharType="end"/>
+      </w:r>
+      <w:r>
+        <w:rPr>
+          <w:noProof/>
+        </w:rPr>
         <w:pict>
-          <v:shape id="_x0000_s1044" type="#_x0000_t202" style="position:absolute;left:0;text-align:left;margin-left:0;margin-top:-95.8pt;width:502.95pt;height:31.5pt;z-index:251685888;mso-wrap-edited:f" wrapcoords="0 0 21600 0 21600 21600 0 21600 0 0" filled="f" stroked="f">
+          <v:shape id="_x0000_s1044" type="#_x0000_t202" style="position:absolute;left:0;text-align:left;margin-left:0;margin-top:-95.8pt;width:502.95pt;height:31.5pt;z-index:251685888;mso-wrap-edited:f;mso-position-horizontal-relative:text;mso-position-vertical-relative:text" wrapcoords="0 0 21600 0 21600 21600 0 21600 0 0" filled="f" stroked="f">
             <v:fill o:detectmouseclick="t"/>
             <v:textbox style="mso-fit-shape-to-text:t" inset="0,0,0,0">
               <w:txbxContent>
@@ -5052,6 +5246,7 @@
                   <w:pPr>
                     <w:pStyle w:val="Caption"/>
                   </w:pPr>
+                  <w:bookmarkStart w:id="12" w:name="_Ref122287164"/>
                   <w:r>
                     <w:t xml:space="preserve">Figure </w:t>
                   </w:r>
@@ -5063,6 +5258,7 @@
                       <w:t>3</w:t>
                     </w:r>
                   </w:fldSimple>
+                  <w:bookmarkEnd w:id="12"/>
                   <w:r>
                     <w:t>: Scenario (The system must use an asynchronous mode of operation)</w:t>
                   </w:r>
@@ -5136,17 +5332,49 @@
           </wp:anchor>
         </w:drawing>
       </w:r>
-    </w:p>
-    <w:p>
-      <w:pPr>
-        <w:pStyle w:val="NoSpacing"/>
-      </w:pPr>
+      <w:r>
+        <w:t xml:space="preserve"> illustrates the identified risks in the </w:t>
+      </w:r>
+      <w:proofErr w:type="gramStart"/>
+      <w:r>
+        <w:t>system that are</w:t>
+      </w:r>
+      <w:proofErr w:type="gramEnd"/>
+      <w:r>
+        <w:t xml:space="preserve"> related to the architectural decisions that were made in the system design. Some of these risks are really manifestations of sensitivity points in another form. Often sensitivity points can turn in to risks in the system implementation.</w:t>
+      </w:r>
+    </w:p>
+    <w:p>
+      <w:pPr>
+        <w:pStyle w:val="NoSpacing"/>
+      </w:pPr>
+      <w:r>
+        <w:fldChar w:fldCharType="begin"/>
+      </w:r>
+      <w:r>
+        <w:instrText xml:space="preserve"> REF _Ref122288122 \h </w:instrText>
+      </w:r>
+      <w:r>
+        <w:fldChar w:fldCharType="separate"/>
+      </w:r>
+      <w:r>
+        <w:t xml:space="preserve">Figure </w:t>
+      </w:r>
       <w:r>
         <w:rPr>
           <w:noProof/>
         </w:rPr>
+        <w:t>5</w:t>
+      </w:r>
+      <w:r>
+        <w:fldChar w:fldCharType="end"/>
+      </w:r>
+      <w:r>
+        <w:rPr>
+          <w:noProof/>
+        </w:rPr>
         <w:pict>
-          <v:shape id="_x0000_s1045" type="#_x0000_t202" style="position:absolute;left:0;text-align:left;margin-left:0;margin-top:70.3pt;width:502.95pt;height:31.5pt;z-index:251687936;mso-wrap-edited:f" wrapcoords="0 0 21600 0 21600 21600 0 21600 0 0" filled="f" stroked="f">
+          <v:shape id="_x0000_s1045" type="#_x0000_t202" style="position:absolute;left:0;text-align:left;margin-left:0;margin-top:70.3pt;width:502.95pt;height:31.5pt;z-index:251687936;mso-wrap-edited:f;mso-position-horizontal-relative:text;mso-position-vertical-relative:text" wrapcoords="0 0 21600 0 21600 21600 0 21600 0 0" filled="f" stroked="f">
             <v:fill o:detectmouseclick="t"/>
             <v:textbox style="mso-fit-shape-to-text:t" inset="0,0,0,0">
               <w:txbxContent>
@@ -5154,6 +5382,7 @@
                   <w:pPr>
                     <w:pStyle w:val="Caption"/>
                   </w:pPr>
+                  <w:bookmarkStart w:id="13" w:name="_Ref122287837"/>
                   <w:r>
                     <w:t xml:space="preserve">Figure </w:t>
                   </w:r>
@@ -5165,6 +5394,7 @@
                       <w:t>4</w:t>
                     </w:r>
                   </w:fldSimple>
+                  <w:bookmarkEnd w:id="13"/>
                   <w:r>
                     <w:t>: Identified risks</w:t>
                   </w:r>
@@ -5238,17 +5468,41 @@
           </wp:anchor>
         </w:drawing>
       </w:r>
-    </w:p>
-    <w:p>
-      <w:pPr>
-        <w:pStyle w:val="NoSpacing"/>
-      </w:pPr>
+      <w:r>
+        <w:t xml:space="preserve"> identifies the non-risks associated in the design. While non-risks are not as important as risks they provide important pointers to what can be trusted on in the system design based on some particularities in the design.</w:t>
+      </w:r>
+    </w:p>
+    <w:p>
+      <w:pPr>
+        <w:pStyle w:val="NoSpacing"/>
+      </w:pPr>
+      <w:r>
+        <w:fldChar w:fldCharType="begin"/>
+      </w:r>
+      <w:r>
+        <w:instrText xml:space="preserve"> REF _Ref122288184 \h </w:instrText>
+      </w:r>
+      <w:r>
+        <w:fldChar w:fldCharType="separate"/>
+      </w:r>
+      <w:r>
+        <w:t xml:space="preserve">Figure </w:t>
+      </w:r>
       <w:r>
         <w:rPr>
           <w:noProof/>
         </w:rPr>
+        <w:t>6</w:t>
+      </w:r>
+      <w:r>
+        <w:fldChar w:fldCharType="end"/>
+      </w:r>
+      <w:r>
+        <w:rPr>
+          <w:noProof/>
+        </w:rPr>
         <w:pict>
-          <v:shape id="_x0000_s1046" type="#_x0000_t202" style="position:absolute;left:0;text-align:left;margin-left:0;margin-top:247.95pt;width:502.95pt;height:31.5pt;z-index:251689984;mso-wrap-edited:f" wrapcoords="0 0 21600 0 21600 21600 0 21600 0 0" filled="f" stroked="f">
+          <v:shape id="_x0000_s1046" type="#_x0000_t202" style="position:absolute;left:0;text-align:left;margin-left:0;margin-top:247.95pt;width:502.95pt;height:31.5pt;z-index:251689984;mso-wrap-edited:f;mso-position-horizontal-relative:text;mso-position-vertical-relative:text" wrapcoords="0 0 21600 0 21600 21600 0 21600 0 0" filled="f" stroked="f">
             <v:fill o:detectmouseclick="t"/>
             <v:textbox style="mso-fit-shape-to-text:t" inset="0,0,0,0">
               <w:txbxContent>
@@ -5256,6 +5510,7 @@
                   <w:pPr>
                     <w:pStyle w:val="Caption"/>
                   </w:pPr>
+                  <w:bookmarkStart w:id="14" w:name="_Ref122288122"/>
                   <w:r>
                     <w:t xml:space="preserve">Figure </w:t>
                   </w:r>
@@ -5267,6 +5522,7 @@
                       <w:t>5</w:t>
                     </w:r>
                   </w:fldSimple>
+                  <w:bookmarkEnd w:id="14"/>
                   <w:r>
                     <w:t>: Identified non-risks</w:t>
                   </w:r>
@@ -5340,17 +5596,41 @@
           </wp:anchor>
         </w:drawing>
       </w:r>
-    </w:p>
-    <w:p>
-      <w:pPr>
-        <w:pStyle w:val="NoSpacing"/>
-      </w:pPr>
+      <w:r>
+        <w:t xml:space="preserve"> illustrates the sensitivity points that were identified from the architectural approaches that were made in the system design. Some of these sensitivity points realize as risks in the actual design. They are important pointers to what should be carefully considered while implementing the architecture. If they are not paid heed to the system might not work as intended at least in regard to some specific quality attributes that are important to the system operation as specified by requirements, or the quality attribute three scenarios.</w:t>
+      </w:r>
+    </w:p>
+    <w:p>
+      <w:pPr>
+        <w:pStyle w:val="NoSpacing"/>
+      </w:pPr>
+      <w:r>
+        <w:fldChar w:fldCharType="begin"/>
+      </w:r>
+      <w:r>
+        <w:instrText xml:space="preserve"> REF _Ref122288383 \h </w:instrText>
+      </w:r>
+      <w:r>
+        <w:fldChar w:fldCharType="separate"/>
+      </w:r>
+      <w:r>
+        <w:t xml:space="preserve">Figure </w:t>
+      </w:r>
       <w:r>
         <w:rPr>
           <w:noProof/>
         </w:rPr>
+        <w:t>7</w:t>
+      </w:r>
+      <w:r>
+        <w:fldChar w:fldCharType="end"/>
+      </w:r>
+      <w:r>
+        <w:rPr>
+          <w:noProof/>
+        </w:rPr>
         <w:pict>
-          <v:shape id="_x0000_s1047" type="#_x0000_t202" style="position:absolute;left:0;text-align:left;margin-left:0;margin-top:421.45pt;width:502.95pt;height:31.5pt;z-index:251692032;mso-wrap-edited:f" wrapcoords="0 0 21600 0 21600 21600 0 21600 0 0" filled="f" stroked="f">
+          <v:shape id="_x0000_s1047" type="#_x0000_t202" style="position:absolute;left:0;text-align:left;margin-left:0;margin-top:421.45pt;width:502.95pt;height:31.5pt;z-index:251692032;mso-wrap-edited:f;mso-position-horizontal-relative:text;mso-position-vertical-relative:text" wrapcoords="0 0 21600 0 21600 21600 0 21600 0 0" filled="f" stroked="f">
             <v:fill o:detectmouseclick="t"/>
             <v:textbox style="mso-fit-shape-to-text:t" inset="0,0,0,0">
               <w:txbxContent>
@@ -5358,6 +5638,7 @@
                   <w:pPr>
                     <w:pStyle w:val="Caption"/>
                   </w:pPr>
+                  <w:bookmarkStart w:id="15" w:name="_Ref122288184"/>
                   <w:r>
                     <w:t xml:space="preserve">Figure </w:t>
                   </w:r>
@@ -5369,6 +5650,7 @@
                       <w:t>6</w:t>
                     </w:r>
                   </w:fldSimple>
+                  <w:bookmarkEnd w:id="15"/>
                   <w:r>
                     <w:t>: Identified sensitivity points</w:t>
                   </w:r>
@@ -5442,6 +5724,20 @@
           </wp:anchor>
         </w:drawing>
       </w:r>
+      <w:r>
+        <w:t xml:space="preserve"> describes tradeoff points that were identified from the architectural approaches taken in the system design. </w:t>
+      </w:r>
+      <w:r>
+        <w:t xml:space="preserve">Not all architectural decisions entail trade offs however. Some are purely made to achieve a purpose that benefits that architecture in regards to some specific quality attribute. In essence, </w:t>
+      </w:r>
+      <w:proofErr w:type="gramStart"/>
+      <w:r>
+        <w:t>trade off points are</w:t>
+      </w:r>
+      <w:proofErr w:type="gramEnd"/>
+      <w:r>
+        <w:t xml:space="preserve"> sensitivity points for multiple quality attributes in the architecture.</w:t>
+      </w:r>
     </w:p>
     <w:p>
       <w:pPr>
@@ -5460,6 +5756,7 @@
                   <w:pPr>
                     <w:pStyle w:val="Caption"/>
                   </w:pPr>
+                  <w:bookmarkStart w:id="16" w:name="_Ref122288383"/>
                   <w:r>
                     <w:t xml:space="preserve">Figure </w:t>
                   </w:r>
@@ -5471,6 +5768,7 @@
                       <w:t>7</w:t>
                     </w:r>
                   </w:fldSimple>
+                  <w:bookmarkEnd w:id="16"/>
                   <w:r>
                     <w:t>: Identified tradeoff points</w:t>
                   </w:r>
@@ -5569,7 +5867,7 @@
           <w:sz w:val="48"/>
         </w:rPr>
       </w:pPr>
-      <w:bookmarkStart w:id="10" w:name="_Toc245713299"/>
+      <w:bookmarkStart w:id="17" w:name="_Toc245713299"/>
       <w:r>
         <w:rPr>
           <w:b/>
@@ -5578,7 +5876,7 @@
         </w:rPr>
         <w:t>Conclusion</w:t>
       </w:r>
-      <w:bookmarkEnd w:id="10"/>
+      <w:bookmarkEnd w:id="17"/>
     </w:p>
     <w:p>
       <w:pPr>
@@ -5642,7 +5940,7 @@
           <w:sz w:val="48"/>
         </w:rPr>
       </w:pPr>
-      <w:bookmarkStart w:id="11" w:name="_Toc245713300"/>
+      <w:bookmarkStart w:id="18" w:name="_Toc245713300"/>
       <w:r>
         <w:rPr>
           <w:b/>
@@ -5652,7 +5950,7 @@
         <w:t>References</w:t>
       </w:r>
       <w:bookmarkEnd w:id="6"/>
-      <w:bookmarkEnd w:id="11"/>
+      <w:bookmarkEnd w:id="18"/>
     </w:p>
     <w:p>
       <w:pPr>
@@ -6036,7 +6334,7 @@
           <w:sz w:val="48"/>
         </w:rPr>
       </w:pPr>
-      <w:bookmarkStart w:id="12" w:name="_Toc245713301"/>
+      <w:bookmarkStart w:id="19" w:name="_Toc245713301"/>
       <w:r>
         <w:rPr>
           <w:b/>
@@ -6045,7 +6343,7 @@
         </w:rPr>
         <w:t>Annexes</w:t>
       </w:r>
-      <w:bookmarkEnd w:id="12"/>
+      <w:bookmarkEnd w:id="19"/>
     </w:p>
     <w:p>
       <w:pPr>
@@ -6062,8 +6360,8 @@
           <w:szCs w:val="28"/>
         </w:rPr>
       </w:pPr>
-      <w:bookmarkStart w:id="13" w:name="_Toc245713302"/>
-      <w:bookmarkEnd w:id="13"/>
+      <w:bookmarkStart w:id="20" w:name="_Toc245713302"/>
+      <w:bookmarkEnd w:id="20"/>
     </w:p>
     <w:sectPr>
       <w:footerReference w:type="default" r:id="rId23"/>
@@ -6312,7 +6610,7 @@
               <w:sz w:val="16"/>
               <w:szCs w:val="16"/>
             </w:rPr>
-            <w:t>14</w:t>
+            <w:t>20</w:t>
           </w:r>
           <w:r>
             <w:rPr>
@@ -6362,7 +6660,7 @@
               <w:sz w:val="16"/>
               <w:szCs w:val="16"/>
             </w:rPr>
-            <w:t>22</w:t>
+            <w:t>23</w:t>
           </w:r>
           <w:r>
             <w:rPr>

</xml_diff>